<commit_message>
Dochero v 0.1 alpha release
</commit_message>
<xml_diff>
--- a/dochero/file.docx
+++ b/dochero/file.docx
@@ -39,6 +39,10 @@
     <w:p>
       <w:pPr>
         <w:pStyle w:val="Heading1"/>
+        <w:numPr>
+          <w:ilvl w:val="0"/>
+          <w:numId w:val="2"/>
+        </w:numPr>
         <w:bidi w:val="0"/>
         <w:jc w:val="left"/>
         <w:rPr/>
@@ -51,6 +55,10 @@
     <w:p>
       <w:pPr>
         <w:pStyle w:val="Heading2"/>
+        <w:numPr>
+          <w:ilvl w:val="1"/>
+          <w:numId w:val="2"/>
+        </w:numPr>
         <w:bidi w:val="0"/>
         <w:jc w:val="left"/>
         <w:rPr/>
@@ -63,6 +71,10 @@
     <w:p>
       <w:pPr>
         <w:pStyle w:val="Heading3"/>
+        <w:numPr>
+          <w:ilvl w:val="2"/>
+          <w:numId w:val="2"/>
+        </w:numPr>
         <w:bidi w:val="0"/>
         <w:jc w:val="left"/>
         <w:rPr/>
@@ -104,9 +116,57 @@
       </w:pPr>
       <w:r>
         <w:rPr/>
-        <w:t xml:space="preserve">Dit is een paragraaf. Hier komt een hele hoop tekst te staan. Bla bla bla lorem ipsum etcetera. Dit is al het latijn wat ik kan. Dat komt omdat ik een gekkie ben. </w:t>
-      </w:r>
-      <w:hyperlink r:id="rId3">
+        <w:t>Dit is een paragraaf. Hier komt een hele hoop tekst te staan. Bla bla bla lorem ipsum etcetera.</w:t>
+      </w:r>
+    </w:p>
+    <w:p>
+      <w:pPr>
+        <w:pStyle w:val="TextBody"/>
+        <w:bidi w:val="0"/>
+        <w:jc w:val="left"/>
+        <w:rPr/>
+      </w:pPr>
+      <w:r>
+        <w:rPr/>
+        <w:t>Patatjes zijn lekker.</w:t>
+      </w:r>
+    </w:p>
+    <w:p>
+      <w:pPr>
+        <w:pStyle w:val="TextBody"/>
+        <w:bidi w:val="0"/>
+        <w:jc w:val="left"/>
+        <w:rPr/>
+      </w:pPr>
+      <w:r>
+        <w:rPr/>
+        <w:t>Dit is een zin.</w:t>
+      </w:r>
+    </w:p>
+    <w:p>
+      <w:pPr>
+        <w:pStyle w:val="TextBody"/>
+        <w:bidi w:val="0"/>
+        <w:jc w:val="left"/>
+        <w:rPr/>
+      </w:pPr>
+      <w:r>
+        <w:rPr/>
+        <w:t>Dit is tekst.</w:t>
+      </w:r>
+    </w:p>
+    <w:p>
+      <w:pPr>
+        <w:pStyle w:val="TextBody"/>
+        <w:bidi w:val="0"/>
+        <w:jc w:val="left"/>
+        <w:rPr/>
+      </w:pPr>
+      <w:r>
+        <w:rPr/>
+        <w:t xml:space="preserve">Dit is al het latijn wat ik kan. Dat komt omdat ik een gekkie ben. </w:t>
+      </w:r>
+      <w:hyperlink r:id="rId2">
         <w:r>
           <w:rPr>
             <w:rStyle w:val="InternetLink"/>
@@ -119,17 +179,6 @@
       <w:pPr>
         <w:pStyle w:val="TextBody"/>
         <w:bidi w:val="0"/>
-        <w:jc w:val="left"/>
-        <w:rPr/>
-      </w:pPr>
-      <w:r>
-        <w:rPr/>
-      </w:r>
-    </w:p>
-    <w:p>
-      <w:pPr>
-        <w:pStyle w:val="TextBody"/>
-        <w:bidi w:val="0"/>
         <w:spacing w:before="0" w:after="140"/>
         <w:jc w:val="left"/>
         <w:rPr/>
@@ -145,6 +194,7 @@
       <w:pgNumType w:fmt="decimal"/>
       <w:formProt w:val="false"/>
       <w:textDirection w:val="lrTb"/>
+      <w:docGrid w:type="default" w:linePitch="100" w:charSpace="0"/>
     </w:sectPr>
   </w:body>
 </w:document>
@@ -274,8 +324,130 @@
       </w:pPr>
     </w:lvl>
   </w:abstractNum>
+  <w:abstractNum w:abstractNumId="2">
+    <w:lvl w:ilvl="0">
+      <w:start w:val="1"/>
+      <w:numFmt w:val="none"/>
+      <w:suff w:val="nothing"/>
+      <w:lvlText w:val=""/>
+      <w:lvlJc w:val="left"/>
+      <w:pPr>
+        <w:tabs>
+          <w:tab w:val="num" w:pos="0"/>
+        </w:tabs>
+        <w:ind w:left="0" w:hanging="0"/>
+      </w:pPr>
+    </w:lvl>
+    <w:lvl w:ilvl="1">
+      <w:start w:val="1"/>
+      <w:numFmt w:val="none"/>
+      <w:suff w:val="nothing"/>
+      <w:lvlText w:val=""/>
+      <w:lvlJc w:val="left"/>
+      <w:pPr>
+        <w:tabs>
+          <w:tab w:val="num" w:pos="0"/>
+        </w:tabs>
+        <w:ind w:left="0" w:hanging="0"/>
+      </w:pPr>
+    </w:lvl>
+    <w:lvl w:ilvl="2">
+      <w:start w:val="1"/>
+      <w:numFmt w:val="none"/>
+      <w:suff w:val="nothing"/>
+      <w:lvlText w:val=""/>
+      <w:lvlJc w:val="left"/>
+      <w:pPr>
+        <w:tabs>
+          <w:tab w:val="num" w:pos="0"/>
+        </w:tabs>
+        <w:ind w:left="0" w:hanging="0"/>
+      </w:pPr>
+    </w:lvl>
+    <w:lvl w:ilvl="3">
+      <w:start w:val="1"/>
+      <w:numFmt w:val="none"/>
+      <w:suff w:val="nothing"/>
+      <w:lvlText w:val=""/>
+      <w:lvlJc w:val="left"/>
+      <w:pPr>
+        <w:tabs>
+          <w:tab w:val="num" w:pos="0"/>
+        </w:tabs>
+        <w:ind w:left="0" w:hanging="0"/>
+      </w:pPr>
+    </w:lvl>
+    <w:lvl w:ilvl="4">
+      <w:start w:val="1"/>
+      <w:numFmt w:val="none"/>
+      <w:suff w:val="nothing"/>
+      <w:lvlText w:val=""/>
+      <w:lvlJc w:val="left"/>
+      <w:pPr>
+        <w:tabs>
+          <w:tab w:val="num" w:pos="0"/>
+        </w:tabs>
+        <w:ind w:left="0" w:hanging="0"/>
+      </w:pPr>
+    </w:lvl>
+    <w:lvl w:ilvl="5">
+      <w:start w:val="1"/>
+      <w:numFmt w:val="none"/>
+      <w:suff w:val="nothing"/>
+      <w:lvlText w:val=""/>
+      <w:lvlJc w:val="left"/>
+      <w:pPr>
+        <w:tabs>
+          <w:tab w:val="num" w:pos="0"/>
+        </w:tabs>
+        <w:ind w:left="0" w:hanging="0"/>
+      </w:pPr>
+    </w:lvl>
+    <w:lvl w:ilvl="6">
+      <w:start w:val="1"/>
+      <w:numFmt w:val="none"/>
+      <w:suff w:val="nothing"/>
+      <w:lvlText w:val=""/>
+      <w:lvlJc w:val="left"/>
+      <w:pPr>
+        <w:tabs>
+          <w:tab w:val="num" w:pos="0"/>
+        </w:tabs>
+        <w:ind w:left="0" w:hanging="0"/>
+      </w:pPr>
+    </w:lvl>
+    <w:lvl w:ilvl="7">
+      <w:start w:val="1"/>
+      <w:numFmt w:val="none"/>
+      <w:suff w:val="nothing"/>
+      <w:lvlText w:val=""/>
+      <w:lvlJc w:val="left"/>
+      <w:pPr>
+        <w:tabs>
+          <w:tab w:val="num" w:pos="0"/>
+        </w:tabs>
+        <w:ind w:left="0" w:hanging="0"/>
+      </w:pPr>
+    </w:lvl>
+    <w:lvl w:ilvl="8">
+      <w:start w:val="1"/>
+      <w:numFmt w:val="none"/>
+      <w:suff w:val="nothing"/>
+      <w:lvlText w:val=""/>
+      <w:lvlJc w:val="left"/>
+      <w:pPr>
+        <w:tabs>
+          <w:tab w:val="num" w:pos="0"/>
+        </w:tabs>
+        <w:ind w:left="0" w:hanging="0"/>
+      </w:pPr>
+    </w:lvl>
+  </w:abstractNum>
   <w:num w:numId="1">
     <w:abstractNumId w:val="1"/>
+  </w:num>
+  <w:num w:numId="2">
+    <w:abstractNumId w:val="2"/>
   </w:num>
 </w:numbering>
 </file>
@@ -287,14 +459,13 @@
       <w:rPr>
         <w:rFonts w:ascii="Liberation Serif" w:hAnsi="Liberation Serif" w:eastAsia="Noto Serif CJK SC" w:cs="Lohit Devanagari"/>
         <w:kern w:val="2"/>
-        <w:sz w:val="24"/>
+        <w:sz w:val="20"/>
         <w:szCs w:val="24"/>
         <w:lang w:val="en-US" w:eastAsia="zh-CN" w:bidi="hi-IN"/>
       </w:rPr>
     </w:rPrDefault>
     <w:pPrDefault>
       <w:pPr>
-        <w:widowControl/>
         <w:suppressAutoHyphens w:val="true"/>
       </w:pPr>
     </w:pPrDefault>
@@ -304,7 +475,10 @@
     <w:qFormat/>
     <w:pPr>
       <w:widowControl/>
+      <w:suppressAutoHyphens w:val="true"/>
       <w:bidi w:val="0"/>
+      <w:spacing w:before="0" w:after="0"/>
+      <w:jc w:val="left"/>
     </w:pPr>
     <w:rPr>
       <w:rFonts w:ascii="Liberation Serif" w:hAnsi="Liberation Serif" w:eastAsia="Noto Serif CJK SC" w:cs="Lohit Devanagari"/>

</xml_diff>